<commit_message>
added citation to appendix and PDF
</commit_message>
<xml_diff>
--- a/Online Appendix.docx
+++ b/Online Appendix.docx
@@ -1,6 +1,6 @@
 
 <file path=word/document.xml><?xml version="1.0" encoding="utf-8"?>
-<w:document xmlns:wpc="http://schemas.microsoft.com/office/word/2010/wordprocessingCanvas" xmlns:cx="http://schemas.microsoft.com/office/drawing/2014/chartex" xmlns:cx1="http://schemas.microsoft.com/office/drawing/2015/9/8/chartex" xmlns:cx2="http://schemas.microsoft.com/office/drawing/2015/10/21/chartex" xmlns:cx3="http://schemas.microsoft.com/office/drawing/2016/5/9/chartex" xmlns:cx4="http://schemas.microsoft.com/office/drawing/2016/5/10/chartex" xmlns:cx5="http://schemas.microsoft.com/office/drawing/2016/5/11/chartex" xmlns:cx6="http://schemas.microsoft.com/office/drawing/2016/5/12/chartex" xmlns:cx7="http://schemas.microsoft.com/office/drawing/2016/5/13/chartex" xmlns:cx8="http://schemas.microsoft.com/office/drawing/2016/5/14/chartex" xmlns:mc="http://schemas.openxmlformats.org/markup-compatibility/2006" xmlns:aink="http://schemas.microsoft.com/office/drawing/2016/ink" xmlns:am3d="http://schemas.microsoft.com/office/drawing/2017/model3d" xmlns:o="urn:schemas-microsoft-com:office:office" xmlns:r="http://schemas.openxmlformats.org/officeDocument/2006/relationships" xmlns:m="http://schemas.openxmlformats.org/officeDocument/2006/math" xmlns:v="urn:schemas-microsoft-com:vml" xmlns:wp14="http://schemas.microsoft.com/office/word/2010/wordprocessingDrawing" xmlns:wp="http://schemas.openxmlformats.org/drawingml/2006/wordprocessingDrawing" xmlns:w10="urn:schemas-microsoft-com:office:word" xmlns:w="http://schemas.openxmlformats.org/wordprocessingml/2006/main" xmlns:w14="http://schemas.microsoft.com/office/word/2010/wordml" xmlns:w15="http://schemas.microsoft.com/office/word/2012/wordml" xmlns:w16cid="http://schemas.microsoft.com/office/word/2016/wordml/cid" xmlns:w16se="http://schemas.microsoft.com/office/word/2015/wordml/symex" xmlns:wpg="http://schemas.microsoft.com/office/word/2010/wordprocessingGroup" xmlns:wpi="http://schemas.microsoft.com/office/word/2010/wordprocessingInk" xmlns:wne="http://schemas.microsoft.com/office/word/2006/wordml" xmlns:wps="http://schemas.microsoft.com/office/word/2010/wordprocessingShape" mc:Ignorable="w14 w15 w16se w16cid wp14">
+<w:document xmlns:wpc="http://schemas.microsoft.com/office/word/2010/wordprocessingCanvas" xmlns:cx="http://schemas.microsoft.com/office/drawing/2014/chartex" xmlns:cx1="http://schemas.microsoft.com/office/drawing/2015/9/8/chartex" xmlns:cx2="http://schemas.microsoft.com/office/drawing/2015/10/21/chartex" xmlns:cx3="http://schemas.microsoft.com/office/drawing/2016/5/9/chartex" xmlns:cx4="http://schemas.microsoft.com/office/drawing/2016/5/10/chartex" xmlns:cx5="http://schemas.microsoft.com/office/drawing/2016/5/11/chartex" xmlns:cx6="http://schemas.microsoft.com/office/drawing/2016/5/12/chartex" xmlns:cx7="http://schemas.microsoft.com/office/drawing/2016/5/13/chartex" xmlns:cx8="http://schemas.microsoft.com/office/drawing/2016/5/14/chartex" xmlns:mc="http://schemas.openxmlformats.org/markup-compatibility/2006" xmlns:aink="http://schemas.microsoft.com/office/drawing/2016/ink" xmlns:am3d="http://schemas.microsoft.com/office/drawing/2017/model3d" xmlns:o="urn:schemas-microsoft-com:office:office" xmlns:r="http://schemas.openxmlformats.org/officeDocument/2006/relationships" xmlns:m="http://schemas.openxmlformats.org/officeDocument/2006/math" xmlns:v="urn:schemas-microsoft-com:vml" xmlns:wp14="http://schemas.microsoft.com/office/word/2010/wordprocessingDrawing" xmlns:wp="http://schemas.openxmlformats.org/drawingml/2006/wordprocessingDrawing" xmlns:w10="urn:schemas-microsoft-com:office:word" xmlns:w="http://schemas.openxmlformats.org/wordprocessingml/2006/main" xmlns:w14="http://schemas.microsoft.com/office/word/2010/wordml" xmlns:w15="http://schemas.microsoft.com/office/word/2012/wordml" xmlns:w16cex="http://schemas.microsoft.com/office/word/2018/wordml/cex" xmlns:w16cid="http://schemas.microsoft.com/office/word/2016/wordml/cid" xmlns:w16="http://schemas.microsoft.com/office/word/2018/wordml" xmlns:w16sdtdh="http://schemas.microsoft.com/office/word/2020/wordml/sdtdatahash" xmlns:w16se="http://schemas.microsoft.com/office/word/2015/wordml/symex" xmlns:wpg="http://schemas.microsoft.com/office/word/2010/wordprocessingGroup" xmlns:wpi="http://schemas.microsoft.com/office/word/2010/wordprocessingInk" xmlns:wne="http://schemas.microsoft.com/office/word/2006/wordml" xmlns:wps="http://schemas.microsoft.com/office/word/2010/wordprocessingShape" mc:Ignorable="w14 w15 w16se w16cid w16 w16cex w16sdtdh wp14">
   <w:body>
     <w:p>
       <w:pPr>
@@ -33,6 +33,59 @@
           <w:u w:val="single"/>
         </w:rPr>
         <w:t>Appendix</w:t>
+      </w:r>
+    </w:p>
+    <w:p>
+      <w:pPr>
+        <w:spacing w:after="0"/>
+        <w:jc w:val="center"/>
+        <w:rPr>
+          <w:rFonts w:ascii="Arial" w:hAnsi="Arial" w:cs="Arial"/>
+          <w:b/>
+          <w:sz w:val="24"/>
+          <w:szCs w:val="24"/>
+          <w:u w:val="single"/>
+        </w:rPr>
+      </w:pPr>
+    </w:p>
+    <w:p>
+      <w:pPr>
+        <w:spacing w:after="0"/>
+        <w:rPr>
+          <w:rFonts w:ascii="Arial" w:hAnsi="Arial" w:cs="Arial"/>
+          <w:bCs/>
+          <w:sz w:val="24"/>
+          <w:szCs w:val="24"/>
+        </w:rPr>
+      </w:pPr>
+      <w:r>
+        <w:rPr>
+          <w:rFonts w:ascii="Arial" w:hAnsi="Arial" w:cs="Arial"/>
+          <w:bCs/>
+          <w:sz w:val="24"/>
+          <w:szCs w:val="24"/>
+        </w:rPr>
+        <w:t xml:space="preserve">Strausz, Michael. Forthcoming. “Shy Foreign Labor Supporters? Immigration and Japan’s 2019 House of Councilors Election.” In </w:t>
+      </w:r>
+      <w:r>
+        <w:rPr>
+          <w:rFonts w:ascii="Arial" w:hAnsi="Arial" w:cs="Arial"/>
+          <w:bCs/>
+          <w:i/>
+          <w:iCs/>
+          <w:sz w:val="24"/>
+          <w:szCs w:val="24"/>
+        </w:rPr>
+        <w:t>An Island Is Not an Island: Perspectives on Immigration in Japan</w:t>
+      </w:r>
+      <w:r>
+        <w:rPr>
+          <w:rFonts w:ascii="Arial" w:hAnsi="Arial" w:cs="Arial"/>
+          <w:bCs/>
+          <w:sz w:val="24"/>
+          <w:szCs w:val="24"/>
+        </w:rPr>
+        <w:t>, edited by Michael Strausz. Honolulu: University of Hawai’i Press.</w:t>
       </w:r>
     </w:p>
     <w:p>
@@ -1036,6 +1089,7 @@
           <w:szCs w:val="24"/>
         </w:rPr>
         <w:sectPr>
+          <w:headerReference w:type="default" r:id="rId7"/>
           <w:pgSz w:w="12240" w:h="15840"/>
           <w:pgMar w:top="1440" w:right="1440" w:bottom="1440" w:left="1440" w:header="720" w:footer="720" w:gutter="0"/>
           <w:cols w:space="720"/>
@@ -4922,7 +4976,6 @@
                 <w:szCs w:val="24"/>
               </w:rPr>
             </w:pPr>
-            <w:proofErr w:type="spellStart"/>
             <w:r>
               <w:rPr>
                 <w:rFonts w:ascii="Arial" w:hAnsi="Arial" w:cs="Arial"/>
@@ -4931,7 +4984,6 @@
               </w:rPr>
               <w:t>Reiwa</w:t>
             </w:r>
-            <w:proofErr w:type="spellEnd"/>
           </w:p>
         </w:tc>
         <w:tc>
@@ -6411,8 +6463,6 @@
               </w:rPr>
               <w:t>-</w:t>
             </w:r>
-            <w:bookmarkStart w:id="0" w:name="_GoBack"/>
-            <w:bookmarkEnd w:id="0"/>
             <w:r>
               <w:rPr>
                 <w:rFonts w:ascii="Arial" w:eastAsia="Times New Roman" w:hAnsi="Arial" w:cs="Arial"/>
@@ -7320,16 +7370,7 @@
                 <w:sz w:val="24"/>
                 <w:szCs w:val="24"/>
               </w:rPr>
-              <w:t>Table generated by author with data from Taniguchi</w:t>
-            </w:r>
-            <w:r>
-              <w:rPr>
-                <w:rFonts w:ascii="Arial" w:hAnsi="Arial" w:cs="Arial"/>
-                <w:i/>
-                <w:sz w:val="24"/>
-                <w:szCs w:val="24"/>
-              </w:rPr>
-              <w:t xml:space="preserve"> 2019 </w:t>
+              <w:t xml:space="preserve">Table generated by author with data from Taniguchi 2019 </w:t>
             </w:r>
           </w:p>
           <w:p>
@@ -8180,8 +8221,151 @@
 </w:document>
 </file>
 
+<file path=word/endnotes.xml><?xml version="1.0" encoding="utf-8"?>
+<w:endnotes xmlns:wpc="http://schemas.microsoft.com/office/word/2010/wordprocessingCanvas" xmlns:cx="http://schemas.microsoft.com/office/drawing/2014/chartex" xmlns:cx1="http://schemas.microsoft.com/office/drawing/2015/9/8/chartex" xmlns:cx2="http://schemas.microsoft.com/office/drawing/2015/10/21/chartex" xmlns:cx3="http://schemas.microsoft.com/office/drawing/2016/5/9/chartex" xmlns:cx4="http://schemas.microsoft.com/office/drawing/2016/5/10/chartex" xmlns:cx5="http://schemas.microsoft.com/office/drawing/2016/5/11/chartex" xmlns:cx6="http://schemas.microsoft.com/office/drawing/2016/5/12/chartex" xmlns:cx7="http://schemas.microsoft.com/office/drawing/2016/5/13/chartex" xmlns:cx8="http://schemas.microsoft.com/office/drawing/2016/5/14/chartex" xmlns:mc="http://schemas.openxmlformats.org/markup-compatibility/2006" xmlns:aink="http://schemas.microsoft.com/office/drawing/2016/ink" xmlns:am3d="http://schemas.microsoft.com/office/drawing/2017/model3d" xmlns:o="urn:schemas-microsoft-com:office:office" xmlns:r="http://schemas.openxmlformats.org/officeDocument/2006/relationships" xmlns:m="http://schemas.openxmlformats.org/officeDocument/2006/math" xmlns:v="urn:schemas-microsoft-com:vml" xmlns:wp14="http://schemas.microsoft.com/office/word/2010/wordprocessingDrawing" xmlns:wp="http://schemas.openxmlformats.org/drawingml/2006/wordprocessingDrawing" xmlns:w10="urn:schemas-microsoft-com:office:word" xmlns:w="http://schemas.openxmlformats.org/wordprocessingml/2006/main" xmlns:w14="http://schemas.microsoft.com/office/word/2010/wordml" xmlns:w15="http://schemas.microsoft.com/office/word/2012/wordml" xmlns:w16cex="http://schemas.microsoft.com/office/word/2018/wordml/cex" xmlns:w16cid="http://schemas.microsoft.com/office/word/2016/wordml/cid" xmlns:w16="http://schemas.microsoft.com/office/word/2018/wordml" xmlns:w16sdtdh="http://schemas.microsoft.com/office/word/2020/wordml/sdtdatahash" xmlns:w16se="http://schemas.microsoft.com/office/word/2015/wordml/symex" xmlns:wpg="http://schemas.microsoft.com/office/word/2010/wordprocessingGroup" xmlns:wpi="http://schemas.microsoft.com/office/word/2010/wordprocessingInk" xmlns:wne="http://schemas.microsoft.com/office/word/2006/wordml" xmlns:wps="http://schemas.microsoft.com/office/word/2010/wordprocessingShape" mc:Ignorable="w14 w15 w16se w16cid w16 w16cex w16sdtdh wp14">
+  <w:endnote w:type="separator" w:id="-1">
+    <w:p>
+      <w:pPr>
+        <w:spacing w:after="0" w:line="240" w:lineRule="auto"/>
+      </w:pPr>
+      <w:r>
+        <w:separator/>
+      </w:r>
+    </w:p>
+  </w:endnote>
+  <w:endnote w:type="continuationSeparator" w:id="0">
+    <w:p>
+      <w:pPr>
+        <w:spacing w:after="0" w:line="240" w:lineRule="auto"/>
+      </w:pPr>
+      <w:r>
+        <w:continuationSeparator/>
+      </w:r>
+    </w:p>
+  </w:endnote>
+</w:endnotes>
+</file>
+
+<file path=word/footnotes.xml><?xml version="1.0" encoding="utf-8"?>
+<w:footnotes xmlns:wpc="http://schemas.microsoft.com/office/word/2010/wordprocessingCanvas" xmlns:cx="http://schemas.microsoft.com/office/drawing/2014/chartex" xmlns:cx1="http://schemas.microsoft.com/office/drawing/2015/9/8/chartex" xmlns:cx2="http://schemas.microsoft.com/office/drawing/2015/10/21/chartex" xmlns:cx3="http://schemas.microsoft.com/office/drawing/2016/5/9/chartex" xmlns:cx4="http://schemas.microsoft.com/office/drawing/2016/5/10/chartex" xmlns:cx5="http://schemas.microsoft.com/office/drawing/2016/5/11/chartex" xmlns:cx6="http://schemas.microsoft.com/office/drawing/2016/5/12/chartex" xmlns:cx7="http://schemas.microsoft.com/office/drawing/2016/5/13/chartex" xmlns:cx8="http://schemas.microsoft.com/office/drawing/2016/5/14/chartex" xmlns:mc="http://schemas.openxmlformats.org/markup-compatibility/2006" xmlns:aink="http://schemas.microsoft.com/office/drawing/2016/ink" xmlns:am3d="http://schemas.microsoft.com/office/drawing/2017/model3d" xmlns:o="urn:schemas-microsoft-com:office:office" xmlns:r="http://schemas.openxmlformats.org/officeDocument/2006/relationships" xmlns:m="http://schemas.openxmlformats.org/officeDocument/2006/math" xmlns:v="urn:schemas-microsoft-com:vml" xmlns:wp14="http://schemas.microsoft.com/office/word/2010/wordprocessingDrawing" xmlns:wp="http://schemas.openxmlformats.org/drawingml/2006/wordprocessingDrawing" xmlns:w10="urn:schemas-microsoft-com:office:word" xmlns:w="http://schemas.openxmlformats.org/wordprocessingml/2006/main" xmlns:w14="http://schemas.microsoft.com/office/word/2010/wordml" xmlns:w15="http://schemas.microsoft.com/office/word/2012/wordml" xmlns:w16cex="http://schemas.microsoft.com/office/word/2018/wordml/cex" xmlns:w16cid="http://schemas.microsoft.com/office/word/2016/wordml/cid" xmlns:w16="http://schemas.microsoft.com/office/word/2018/wordml" xmlns:w16sdtdh="http://schemas.microsoft.com/office/word/2020/wordml/sdtdatahash" xmlns:w16se="http://schemas.microsoft.com/office/word/2015/wordml/symex" xmlns:wpg="http://schemas.microsoft.com/office/word/2010/wordprocessingGroup" xmlns:wpi="http://schemas.microsoft.com/office/word/2010/wordprocessingInk" xmlns:wne="http://schemas.microsoft.com/office/word/2006/wordml" xmlns:wps="http://schemas.microsoft.com/office/word/2010/wordprocessingShape" mc:Ignorable="w14 w15 w16se w16cid w16 w16cex w16sdtdh wp14">
+  <w:footnote w:type="separator" w:id="-1">
+    <w:p>
+      <w:pPr>
+        <w:spacing w:after="0" w:line="240" w:lineRule="auto"/>
+      </w:pPr>
+      <w:r>
+        <w:separator/>
+      </w:r>
+    </w:p>
+  </w:footnote>
+  <w:footnote w:type="continuationSeparator" w:id="0">
+    <w:p>
+      <w:pPr>
+        <w:spacing w:after="0" w:line="240" w:lineRule="auto"/>
+      </w:pPr>
+      <w:r>
+        <w:continuationSeparator/>
+      </w:r>
+    </w:p>
+  </w:footnote>
+</w:footnotes>
+</file>
+
+<file path=word/header1.xml><?xml version="1.0" encoding="utf-8"?>
+<w:hdr xmlns:wpc="http://schemas.microsoft.com/office/word/2010/wordprocessingCanvas" xmlns:cx="http://schemas.microsoft.com/office/drawing/2014/chartex" xmlns:cx1="http://schemas.microsoft.com/office/drawing/2015/9/8/chartex" xmlns:cx2="http://schemas.microsoft.com/office/drawing/2015/10/21/chartex" xmlns:cx3="http://schemas.microsoft.com/office/drawing/2016/5/9/chartex" xmlns:cx4="http://schemas.microsoft.com/office/drawing/2016/5/10/chartex" xmlns:cx5="http://schemas.microsoft.com/office/drawing/2016/5/11/chartex" xmlns:cx6="http://schemas.microsoft.com/office/drawing/2016/5/12/chartex" xmlns:cx7="http://schemas.microsoft.com/office/drawing/2016/5/13/chartex" xmlns:cx8="http://schemas.microsoft.com/office/drawing/2016/5/14/chartex" xmlns:mc="http://schemas.openxmlformats.org/markup-compatibility/2006" xmlns:aink="http://schemas.microsoft.com/office/drawing/2016/ink" xmlns:am3d="http://schemas.microsoft.com/office/drawing/2017/model3d" xmlns:o="urn:schemas-microsoft-com:office:office" xmlns:r="http://schemas.openxmlformats.org/officeDocument/2006/relationships" xmlns:m="http://schemas.openxmlformats.org/officeDocument/2006/math" xmlns:v="urn:schemas-microsoft-com:vml" xmlns:wp14="http://schemas.microsoft.com/office/word/2010/wordprocessingDrawing" xmlns:wp="http://schemas.openxmlformats.org/drawingml/2006/wordprocessingDrawing" xmlns:w10="urn:schemas-microsoft-com:office:word" xmlns:w="http://schemas.openxmlformats.org/wordprocessingml/2006/main" xmlns:w14="http://schemas.microsoft.com/office/word/2010/wordml" xmlns:w15="http://schemas.microsoft.com/office/word/2012/wordml" xmlns:w16cex="http://schemas.microsoft.com/office/word/2018/wordml/cex" xmlns:w16cid="http://schemas.microsoft.com/office/word/2016/wordml/cid" xmlns:w16="http://schemas.microsoft.com/office/word/2018/wordml" xmlns:w16sdtdh="http://schemas.microsoft.com/office/word/2020/wordml/sdtdatahash" xmlns:w16se="http://schemas.microsoft.com/office/word/2015/wordml/symex" xmlns:wpg="http://schemas.microsoft.com/office/word/2010/wordprocessingGroup" xmlns:wpi="http://schemas.microsoft.com/office/word/2010/wordprocessingInk" xmlns:wne="http://schemas.microsoft.com/office/word/2006/wordml" xmlns:wps="http://schemas.microsoft.com/office/word/2010/wordprocessingShape" mc:Ignorable="w14 w15 w16se w16cid w16 w16cex w16sdtdh wp14">
+  <w:p>
+    <w:pPr>
+      <w:pStyle w:val="Header"/>
+      <w:jc w:val="right"/>
+      <w:rPr>
+        <w:rFonts w:ascii="Arial" w:hAnsi="Arial" w:cs="Arial"/>
+        <w:sz w:val="24"/>
+        <w:szCs w:val="24"/>
+      </w:rPr>
+    </w:pPr>
+    <w:r>
+      <w:rPr>
+        <w:rFonts w:ascii="Arial" w:hAnsi="Arial" w:cs="Arial"/>
+        <w:sz w:val="24"/>
+        <w:szCs w:val="24"/>
+      </w:rPr>
+      <w:t xml:space="preserve"> Strausz </w:t>
+    </w:r>
+    <w:sdt>
+      <w:sdtPr>
+        <w:rPr>
+          <w:rFonts w:ascii="Arial" w:hAnsi="Arial" w:cs="Arial"/>
+          <w:sz w:val="24"/>
+          <w:szCs w:val="24"/>
+        </w:rPr>
+        <w:id w:val="-1168717505"/>
+        <w:docPartObj>
+          <w:docPartGallery w:val="Page Numbers (Top of Page)"/>
+          <w:docPartUnique/>
+        </w:docPartObj>
+      </w:sdtPr>
+      <w:sdtEndPr>
+        <w:rPr>
+          <w:noProof/>
+        </w:rPr>
+      </w:sdtEndPr>
+      <w:sdtContent>
+        <w:r>
+          <w:rPr>
+            <w:rFonts w:ascii="Arial" w:hAnsi="Arial" w:cs="Arial"/>
+            <w:sz w:val="24"/>
+            <w:szCs w:val="24"/>
+          </w:rPr>
+          <w:fldChar w:fldCharType="begin"/>
+        </w:r>
+        <w:r>
+          <w:rPr>
+            <w:rFonts w:ascii="Arial" w:hAnsi="Arial" w:cs="Arial"/>
+            <w:sz w:val="24"/>
+            <w:szCs w:val="24"/>
+          </w:rPr>
+          <w:instrText xml:space="preserve"> PAGE   \* MERGEFORMAT </w:instrText>
+        </w:r>
+        <w:r>
+          <w:rPr>
+            <w:rFonts w:ascii="Arial" w:hAnsi="Arial" w:cs="Arial"/>
+            <w:sz w:val="24"/>
+            <w:szCs w:val="24"/>
+          </w:rPr>
+          <w:fldChar w:fldCharType="separate"/>
+        </w:r>
+        <w:r>
+          <w:rPr>
+            <w:rFonts w:ascii="Arial" w:hAnsi="Arial" w:cs="Arial"/>
+            <w:noProof/>
+            <w:sz w:val="24"/>
+            <w:szCs w:val="24"/>
+          </w:rPr>
+          <w:t>2</w:t>
+        </w:r>
+        <w:r>
+          <w:rPr>
+            <w:rFonts w:ascii="Arial" w:hAnsi="Arial" w:cs="Arial"/>
+            <w:noProof/>
+            <w:sz w:val="24"/>
+            <w:szCs w:val="24"/>
+          </w:rPr>
+          <w:fldChar w:fldCharType="end"/>
+        </w:r>
+      </w:sdtContent>
+    </w:sdt>
+  </w:p>
+  <w:p>
+    <w:pPr>
+      <w:pStyle w:val="Header"/>
+      <w:jc w:val="right"/>
+    </w:pPr>
+  </w:p>
+</w:hdr>
+</file>
+
 <file path=word/styles.xml><?xml version="1.0" encoding="utf-8"?>
-<w:styles xmlns:mc="http://schemas.openxmlformats.org/markup-compatibility/2006" xmlns:r="http://schemas.openxmlformats.org/officeDocument/2006/relationships" xmlns:w="http://schemas.openxmlformats.org/wordprocessingml/2006/main" xmlns:w14="http://schemas.microsoft.com/office/word/2010/wordml" xmlns:w15="http://schemas.microsoft.com/office/word/2012/wordml" xmlns:w16cid="http://schemas.microsoft.com/office/word/2016/wordml/cid" xmlns:w16se="http://schemas.microsoft.com/office/word/2015/wordml/symex" mc:Ignorable="w14 w15 w16se w16cid">
+<w:styles xmlns:mc="http://schemas.openxmlformats.org/markup-compatibility/2006" xmlns:r="http://schemas.openxmlformats.org/officeDocument/2006/relationships" xmlns:w="http://schemas.openxmlformats.org/wordprocessingml/2006/main" xmlns:w14="http://schemas.microsoft.com/office/word/2010/wordml" xmlns:w15="http://schemas.microsoft.com/office/word/2012/wordml" xmlns:w16cex="http://schemas.microsoft.com/office/word/2018/wordml/cex" xmlns:w16cid="http://schemas.microsoft.com/office/word/2016/wordml/cid" xmlns:w16="http://schemas.microsoft.com/office/word/2018/wordml" xmlns:w16sdtdh="http://schemas.microsoft.com/office/word/2020/wordml/sdtdatahash" xmlns:w16se="http://schemas.microsoft.com/office/word/2015/wordml/symex" mc:Ignorable="w14 w15 w16se w16cid w16 w16cex w16sdtdh">
   <w:docDefaults>
     <w:rPrDefault>
       <w:rPr>
@@ -8197,7 +8381,7 @@
       </w:pPr>
     </w:pPrDefault>
   </w:docDefaults>
-  <w:latentStyles w:defLockedState="0" w:defUIPriority="99" w:defSemiHidden="0" w:defUnhideWhenUsed="0" w:defQFormat="0" w:count="375">
+  <w:latentStyles w:defLockedState="0" w:defUIPriority="99" w:defSemiHidden="0" w:defUnhideWhenUsed="0" w:defQFormat="0" w:count="376">
     <w:lsdException w:name="Normal" w:uiPriority="0" w:qFormat="1"/>
     <w:lsdException w:name="heading 1" w:uiPriority="9" w:qFormat="1"/>
     <w:lsdException w:name="heading 2" w:semiHidden="1" w:uiPriority="9" w:unhideWhenUsed="1" w:qFormat="1"/>
@@ -8303,7 +8487,6 @@
     <w:lsdException w:name="HTML Sample" w:semiHidden="1" w:unhideWhenUsed="1"/>
     <w:lsdException w:name="HTML Typewriter" w:semiHidden="1" w:unhideWhenUsed="1"/>
     <w:lsdException w:name="HTML Variable" w:semiHidden="1" w:unhideWhenUsed="1"/>
-    <w:lsdException w:name="Normal Table" w:semiHidden="1" w:unhideWhenUsed="1"/>
     <w:lsdException w:name="annotation subject" w:semiHidden="1" w:unhideWhenUsed="1"/>
     <w:lsdException w:name="No List" w:semiHidden="1" w:unhideWhenUsed="1"/>
     <w:lsdException w:name="Outline List 1" w:semiHidden="1" w:unhideWhenUsed="1"/>
@@ -8350,10 +8533,8 @@
     <w:lsdException w:name="Table Subtle 2" w:semiHidden="1" w:unhideWhenUsed="1"/>
     <w:lsdException w:name="Table Web 1" w:semiHidden="1" w:unhideWhenUsed="1"/>
     <w:lsdException w:name="Table Web 2" w:semiHidden="1" w:unhideWhenUsed="1"/>
-    <w:lsdException w:name="Table Web 3" w:semiHidden="1" w:unhideWhenUsed="1"/>
     <w:lsdException w:name="Balloon Text" w:semiHidden="1" w:unhideWhenUsed="1"/>
     <w:lsdException w:name="Table Grid" w:uiPriority="39"/>
-    <w:lsdException w:name="Table Theme" w:semiHidden="1" w:unhideWhenUsed="1"/>
     <w:lsdException w:name="Placeholder Text" w:semiHidden="1"/>
     <w:lsdException w:name="No Spacing" w:uiPriority="1" w:qFormat="1"/>
     <w:lsdException w:name="Light Shading" w:uiPriority="60"/>
@@ -8573,6 +8754,7 @@
     <w:lsdException w:name="Smart Hyperlink" w:semiHidden="1" w:unhideWhenUsed="1"/>
     <w:lsdException w:name="Hashtag" w:semiHidden="1" w:unhideWhenUsed="1"/>
     <w:lsdException w:name="Unresolved Mention" w:semiHidden="1" w:unhideWhenUsed="1"/>
+    <w:lsdException w:name="Smart Link" w:semiHidden="1" w:unhideWhenUsed="1"/>
   </w:latentStyles>
   <w:style w:type="paragraph" w:default="1" w:styleId="Normal">
     <w:name w:val="Normal"/>
@@ -8634,6 +8816,50 @@
       <w:i/>
       <w:iCs/>
     </w:rPr>
+  </w:style>
+  <w:style w:type="paragraph" w:styleId="Header">
+    <w:name w:val="header"/>
+    <w:basedOn w:val="Normal"/>
+    <w:link w:val="HeaderChar"/>
+    <w:uiPriority w:val="99"/>
+    <w:unhideWhenUsed/>
+    <w:rsid w:val="00C55969"/>
+    <w:pPr>
+      <w:tabs>
+        <w:tab w:val="center" w:pos="4680"/>
+        <w:tab w:val="right" w:pos="9360"/>
+      </w:tabs>
+      <w:spacing w:after="0" w:line="240" w:lineRule="auto"/>
+    </w:pPr>
+  </w:style>
+  <w:style w:type="character" w:customStyle="1" w:styleId="HeaderChar">
+    <w:name w:val="Header Char"/>
+    <w:basedOn w:val="DefaultParagraphFont"/>
+    <w:link w:val="Header"/>
+    <w:uiPriority w:val="99"/>
+    <w:rsid w:val="00C55969"/>
+  </w:style>
+  <w:style w:type="paragraph" w:styleId="Footer">
+    <w:name w:val="footer"/>
+    <w:basedOn w:val="Normal"/>
+    <w:link w:val="FooterChar"/>
+    <w:uiPriority w:val="99"/>
+    <w:unhideWhenUsed/>
+    <w:rsid w:val="00C55969"/>
+    <w:pPr>
+      <w:tabs>
+        <w:tab w:val="center" w:pos="4680"/>
+        <w:tab w:val="right" w:pos="9360"/>
+      </w:tabs>
+      <w:spacing w:after="0" w:line="240" w:lineRule="auto"/>
+    </w:pPr>
+  </w:style>
+  <w:style w:type="character" w:customStyle="1" w:styleId="FooterChar">
+    <w:name w:val="Footer Char"/>
+    <w:basedOn w:val="DefaultParagraphFont"/>
+    <w:link w:val="Footer"/>
+    <w:uiPriority w:val="99"/>
+    <w:rsid w:val="00C55969"/>
   </w:style>
 </w:styles>
 </file>

</xml_diff>